<commit_message>
Update Ahmed Doban Front End Developer.docx
</commit_message>
<xml_diff>
--- a/assets/Ahmed Doban Front End Developer.docx
+++ b/assets/Ahmed Doban Front End Developer.docx
@@ -21,22 +21,22 @@
     <w:tbl>
       <w:tblPr>
         <w:tblStyle w:val="a"/>
-        <w:tblW w:w="11130" w:type="dxa"/>
+        <w:tblW w:w="11540" w:type="dxa"/>
         <w:tblInd w:w="-330" w:type="dxa"/>
         <w:tblLayout w:type="fixed"/>
         <w:tblLook w:val="0600" w:firstRow="0" w:lastRow="0" w:firstColumn="0" w:lastColumn="0" w:noHBand="1" w:noVBand="1"/>
       </w:tblPr>
       <w:tblGrid>
-        <w:gridCol w:w="7830"/>
-        <w:gridCol w:w="3300"/>
+        <w:gridCol w:w="8122"/>
+        <w:gridCol w:w="3418"/>
       </w:tblGrid>
       <w:tr>
         <w:trPr>
-          <w:trHeight w:val="2340"/>
+          <w:trHeight w:val="2151"/>
         </w:trPr>
         <w:tc>
           <w:tcPr>
-            <w:tcW w:w="7830" w:type="dxa"/>
+            <w:tcW w:w="8122" w:type="dxa"/>
             <w:tcBorders>
               <w:top w:val="nil"/>
               <w:left w:val="nil"/>
@@ -75,23 +75,7 @@
                 <w:sz w:val="48"/>
                 <w:szCs w:val="48"/>
               </w:rPr>
-              <w:t>Ahmed</w:t>
-            </w:r>
-            <w:r>
-              <w:rPr>
-                <w:rFonts w:ascii="Montserrat" w:eastAsia="Montserrat" w:hAnsi="Montserrat" w:cs="Montserrat"/>
-                <w:sz w:val="48"/>
-                <w:szCs w:val="48"/>
-              </w:rPr>
-              <w:t xml:space="preserve"> </w:t>
-            </w:r>
-            <w:r>
-              <w:rPr>
-                <w:rFonts w:ascii="Montserrat" w:eastAsia="Montserrat" w:hAnsi="Montserrat" w:cs="Montserrat"/>
-                <w:sz w:val="48"/>
-                <w:szCs w:val="48"/>
-              </w:rPr>
-              <w:t>Doban</w:t>
+              <w:t>Ahmed Doban</w:t>
             </w:r>
           </w:p>
           <w:p>
@@ -120,7 +104,35 @@
                 <w:sz w:val="36"/>
                 <w:szCs w:val="36"/>
               </w:rPr>
-              <w:t>Senior Front End Developer</w:t>
+              <w:t>Front End Developer</w:t>
+            </w:r>
+            <w:r>
+              <w:rPr>
+                <w:rFonts w:ascii="Montserrat" w:eastAsia="Montserrat" w:hAnsi="Montserrat" w:cs="Montserrat"/>
+                <w:b/>
+                <w:sz w:val="36"/>
+                <w:szCs w:val="36"/>
+              </w:rPr>
+              <w:t xml:space="preserve"> (React-j</w:t>
+            </w:r>
+            <w:r>
+              <w:rPr>
+                <w:rFonts w:ascii="Montserrat" w:eastAsia="Montserrat" w:hAnsi="Montserrat" w:cs="Times New Roman"/>
+                <w:b/>
+                <w:sz w:val="36"/>
+                <w:szCs w:val="36"/>
+                <w:lang w:val="en-US"/>
+              </w:rPr>
+              <w:t>S</w:t>
+            </w:r>
+            <w:r>
+              <w:rPr>
+                <w:rFonts w:ascii="Montserrat" w:eastAsia="Montserrat" w:hAnsi="Montserrat" w:cs="Montserrat"/>
+                <w:b/>
+                <w:sz w:val="36"/>
+                <w:szCs w:val="36"/>
+              </w:rPr>
+              <w:t>)</w:t>
             </w:r>
           </w:p>
           <w:p>
@@ -133,9 +145,6 @@
                 <w:right w:val="nil"/>
                 <w:between w:val="nil"/>
               </w:pBdr>
-              <w:rPr>
-                <w:lang w:val="en-US"/>
-              </w:rPr>
             </w:pPr>
             <w:bookmarkStart w:id="2" w:name="_brxqykbplton" w:colFirst="0" w:colLast="0"/>
             <w:bookmarkEnd w:id="2"/>
@@ -151,10 +160,648 @@
               <w:t xml:space="preserve"> the benefit of simplicity and elegance are the controls that we commit to in all my projects.</w:t>
             </w:r>
           </w:p>
+          <w:p>
+            <w:pPr>
+              <w:pStyle w:val="Heading2"/>
+              <w:spacing w:line="276" w:lineRule="auto"/>
+              <w:rPr>
+                <w:rFonts w:ascii="Open Sans" w:eastAsia="Open Sans" w:hAnsi="Open Sans" w:cs="Open Sans"/>
+                <w:color w:val="4A86E8"/>
+                <w:sz w:val="18"/>
+                <w:szCs w:val="18"/>
+              </w:rPr>
+            </w:pPr>
+          </w:p>
+          <w:p>
+            <w:pPr>
+              <w:pStyle w:val="Heading2"/>
+              <w:spacing w:line="276" w:lineRule="auto"/>
+              <w:rPr>
+                <w:rFonts w:ascii="Open Sans" w:eastAsia="Open Sans" w:hAnsi="Open Sans" w:cs="Open Sans"/>
+                <w:color w:val="4A86E8"/>
+                <w:sz w:val="18"/>
+                <w:szCs w:val="18"/>
+              </w:rPr>
+            </w:pPr>
+            <w:r>
+              <w:rPr>
+                <w:rFonts w:ascii="Open Sans" w:eastAsia="Open Sans" w:hAnsi="Open Sans" w:cs="Open Sans"/>
+                <w:color w:val="4A86E8"/>
+                <w:sz w:val="18"/>
+                <w:szCs w:val="18"/>
+              </w:rPr>
+              <w:t>EXPERIENCE</w:t>
+            </w:r>
+          </w:p>
+          <w:p>
+            <w:pPr>
+              <w:pStyle w:val="Heading2"/>
+              <w:spacing w:line="360" w:lineRule="auto"/>
+              <w:rPr>
+                <w:rFonts w:cs="Times New Roman"/>
+                <w:b w:val="0"/>
+                <w:i/>
+                <w:lang w:val="en-US"/>
+              </w:rPr>
+            </w:pPr>
+            <w:r>
+              <w:t xml:space="preserve">Camp </w:t>
+            </w:r>
+            <w:proofErr w:type="gramStart"/>
+            <w:r>
+              <w:t xml:space="preserve">Coding </w:t>
+            </w:r>
+            <w:r>
+              <w:t>,</w:t>
+            </w:r>
+            <w:proofErr w:type="gramEnd"/>
+            <w:r>
+              <w:t xml:space="preserve"> </w:t>
+            </w:r>
+            <w:r>
+              <w:rPr>
+                <w:rFonts w:cs="Times New Roman"/>
+                <w:b w:val="0"/>
+                <w:lang w:val="en-US"/>
+              </w:rPr>
+              <w:t>Tanta</w:t>
+            </w:r>
+          </w:p>
+          <w:p>
+            <w:pPr>
+              <w:spacing w:before="0" w:line="240" w:lineRule="auto"/>
+              <w:rPr>
+                <w:rFonts w:ascii="Montserrat" w:eastAsia="Montserrat" w:hAnsi="Montserrat" w:cs="Montserrat"/>
+                <w:b/>
+                <w:i/>
+                <w:color w:val="000000"/>
+                <w:sz w:val="22"/>
+                <w:szCs w:val="22"/>
+                <w:highlight w:val="white"/>
+              </w:rPr>
+            </w:pPr>
+            <w:r>
+              <w:rPr>
+                <w:b/>
+                <w:i/>
+                <w:color w:val="000000"/>
+                <w:sz w:val="22"/>
+                <w:szCs w:val="22"/>
+              </w:rPr>
+              <w:t>Front-End Developer</w:t>
+            </w:r>
+          </w:p>
+          <w:p>
+            <w:pPr>
+              <w:pStyle w:val="Heading3"/>
+            </w:pPr>
+            <w:bookmarkStart w:id="3" w:name="_n64fgzu3lwuy"/>
+            <w:bookmarkEnd w:id="3"/>
+            <w:r>
+              <w:rPr>
+                <w:rFonts w:ascii="Merriweather" w:eastAsia="Merriweather" w:hAnsi="Merriweather" w:cs="Merriweather"/>
+                <w:color w:val="000000"/>
+                <w:sz w:val="20"/>
+                <w:szCs w:val="20"/>
+              </w:rPr>
+              <w:t>June 202</w:t>
+            </w:r>
+            <w:r>
+              <w:rPr>
+                <w:rFonts w:ascii="Merriweather" w:eastAsia="Merriweather" w:hAnsi="Merriweather" w:cs="Merriweather"/>
+                <w:color w:val="000000"/>
+                <w:sz w:val="20"/>
+                <w:szCs w:val="20"/>
+              </w:rPr>
+              <w:t>3</w:t>
+            </w:r>
+            <w:r>
+              <w:rPr>
+                <w:rFonts w:ascii="Merriweather" w:eastAsia="Merriweather" w:hAnsi="Merriweather" w:cs="Merriweather"/>
+                <w:color w:val="000000"/>
+                <w:sz w:val="20"/>
+                <w:szCs w:val="20"/>
+              </w:rPr>
+              <w:t xml:space="preserve"> - June 202</w:t>
+            </w:r>
+            <w:r>
+              <w:rPr>
+                <w:rFonts w:ascii="Merriweather" w:eastAsia="Merriweather" w:hAnsi="Merriweather" w:cs="Merriweather"/>
+                <w:color w:val="000000"/>
+                <w:sz w:val="20"/>
+                <w:szCs w:val="20"/>
+              </w:rPr>
+              <w:t>3</w:t>
+            </w:r>
+          </w:p>
+          <w:p>
+            <w:pPr>
+              <w:numPr>
+                <w:ilvl w:val="0"/>
+                <w:numId w:val="5"/>
+              </w:numPr>
+              <w:ind w:left="360"/>
+            </w:pPr>
+            <w:r>
+              <w:t xml:space="preserve">Worked as UI </w:t>
+            </w:r>
+            <w:r>
+              <w:t>Developer,</w:t>
+            </w:r>
+            <w:r>
+              <w:t xml:space="preserve"> Convert Adobe XD Design to Coding</w:t>
+            </w:r>
+            <w:r>
+              <w:t>.</w:t>
+            </w:r>
+          </w:p>
+          <w:p>
+            <w:pPr>
+              <w:numPr>
+                <w:ilvl w:val="0"/>
+                <w:numId w:val="5"/>
+              </w:numPr>
+              <w:ind w:left="360"/>
+            </w:pPr>
+            <w:r>
+              <w:t>Developing websites applications for Transportation company</w:t>
+            </w:r>
+          </w:p>
+          <w:p>
+            <w:pPr>
+              <w:pStyle w:val="Heading2"/>
+              <w:spacing w:line="276" w:lineRule="auto"/>
+              <w:rPr>
+                <w:rFonts w:ascii="Open Sans" w:eastAsia="Open Sans" w:hAnsi="Open Sans" w:cs="Arial"/>
+                <w:color w:val="4A86E8"/>
+                <w:sz w:val="18"/>
+                <w:szCs w:val="18"/>
+                <w:lang w:val="en-US"/>
+              </w:rPr>
+            </w:pPr>
+            <w:r>
+              <w:rPr>
+                <w:rFonts w:ascii="Open Sans" w:eastAsia="Open Sans" w:hAnsi="Open Sans" w:cs="Arial"/>
+                <w:color w:val="4A86E8"/>
+                <w:sz w:val="18"/>
+                <w:szCs w:val="18"/>
+                <w:lang w:val="en-US"/>
+              </w:rPr>
+              <w:t>PROJECTS</w:t>
+            </w:r>
+          </w:p>
+          <w:p>
+            <w:pPr>
+              <w:pStyle w:val="ListParagraph"/>
+              <w:numPr>
+                <w:ilvl w:val="0"/>
+                <w:numId w:val="4"/>
+              </w:numPr>
+            </w:pPr>
+            <w:r>
+              <w:t>movies-app</w:t>
+            </w:r>
+          </w:p>
+          <w:p>
+            <w:pPr>
+              <w:pStyle w:val="ListParagraph"/>
+              <w:numPr>
+                <w:ilvl w:val="0"/>
+                <w:numId w:val="4"/>
+              </w:numPr>
+            </w:pPr>
+            <w:r>
+              <w:t>E-Commerce</w:t>
+            </w:r>
+          </w:p>
+          <w:p>
+            <w:pPr>
+              <w:pStyle w:val="ListParagraph"/>
+              <w:numPr>
+                <w:ilvl w:val="0"/>
+                <w:numId w:val="4"/>
+              </w:numPr>
+              <w:rPr>
+                <w:rFonts w:cstheme="minorBidi"/>
+                <w:lang w:bidi="ar-EG"/>
+              </w:rPr>
+            </w:pPr>
+            <w:r>
+              <w:rPr>
+                <w:rFonts w:cstheme="minorBidi"/>
+                <w:lang w:bidi="ar-EG"/>
+              </w:rPr>
+              <w:t>Market</w:t>
+            </w:r>
+          </w:p>
+          <w:p>
+            <w:pPr>
+              <w:pStyle w:val="ListParagraph"/>
+              <w:numPr>
+                <w:ilvl w:val="0"/>
+                <w:numId w:val="4"/>
+              </w:numPr>
+              <w:rPr>
+                <w:rFonts w:cstheme="minorBidi"/>
+                <w:lang w:bidi="ar-EG"/>
+              </w:rPr>
+            </w:pPr>
+            <w:r>
+              <w:rPr>
+                <w:rFonts w:cstheme="minorBidi"/>
+                <w:lang w:bidi="ar-EG"/>
+              </w:rPr>
+              <w:t>academic-management-system</w:t>
+            </w:r>
+          </w:p>
+          <w:p>
+            <w:pPr>
+              <w:pStyle w:val="ListParagraph"/>
+              <w:numPr>
+                <w:ilvl w:val="0"/>
+                <w:numId w:val="4"/>
+              </w:numPr>
+              <w:rPr>
+                <w:rFonts w:cstheme="minorBidi"/>
+                <w:lang w:bidi="ar-EG"/>
+              </w:rPr>
+            </w:pPr>
+            <w:r>
+              <w:rPr>
+                <w:rFonts w:cstheme="minorBidi"/>
+                <w:lang w:bidi="ar-EG"/>
+              </w:rPr>
+              <w:t>Admin-dashboard</w:t>
+            </w:r>
+          </w:p>
+          <w:p>
+            <w:pPr>
+              <w:pStyle w:val="ListParagraph"/>
+              <w:numPr>
+                <w:ilvl w:val="0"/>
+                <w:numId w:val="4"/>
+              </w:numPr>
+              <w:rPr>
+                <w:rFonts w:cstheme="minorBidi"/>
+                <w:lang w:bidi="ar-EG"/>
+              </w:rPr>
+            </w:pPr>
+            <w:proofErr w:type="gramStart"/>
+            <w:r>
+              <w:rPr>
+                <w:rFonts w:cstheme="minorBidi"/>
+                <w:lang w:bidi="ar-EG"/>
+              </w:rPr>
+              <w:t>social-app</w:t>
+            </w:r>
+            <w:proofErr w:type="gramEnd"/>
+          </w:p>
+          <w:p>
+            <w:pPr>
+              <w:pStyle w:val="ListParagraph"/>
+              <w:numPr>
+                <w:ilvl w:val="0"/>
+                <w:numId w:val="4"/>
+              </w:numPr>
+              <w:rPr>
+                <w:rFonts w:cstheme="minorBidi"/>
+                <w:lang w:bidi="ar-EG"/>
+              </w:rPr>
+            </w:pPr>
+            <w:r>
+              <w:rPr>
+                <w:rFonts w:cstheme="minorBidi"/>
+                <w:lang w:bidi="ar-EG"/>
+              </w:rPr>
+              <w:t>Music-App</w:t>
+            </w:r>
+          </w:p>
+          <w:p>
+            <w:pPr>
+              <w:pStyle w:val="ListParagraph"/>
+              <w:numPr>
+                <w:ilvl w:val="0"/>
+                <w:numId w:val="4"/>
+              </w:numPr>
+              <w:rPr>
+                <w:rFonts w:cstheme="minorBidi"/>
+                <w:lang w:bidi="ar-EG"/>
+              </w:rPr>
+            </w:pPr>
+            <w:r>
+              <w:rPr>
+                <w:rFonts w:cstheme="minorBidi"/>
+                <w:lang w:bidi="ar-EG"/>
+              </w:rPr>
+              <w:t>Container-app</w:t>
+            </w:r>
+          </w:p>
+          <w:p>
+            <w:pPr>
+              <w:pStyle w:val="ListParagraph"/>
+              <w:numPr>
+                <w:ilvl w:val="0"/>
+                <w:numId w:val="4"/>
+              </w:numPr>
+              <w:rPr>
+                <w:rFonts w:cstheme="minorBidi"/>
+                <w:lang w:bidi="ar-EG"/>
+              </w:rPr>
+            </w:pPr>
+            <w:r>
+              <w:rPr>
+                <w:rFonts w:cstheme="minorBidi"/>
+                <w:lang w:bidi="ar-EG"/>
+              </w:rPr>
+              <w:t>Weather</w:t>
+            </w:r>
+          </w:p>
+          <w:p>
+            <w:pPr>
+              <w:pStyle w:val="ListParagraph"/>
+              <w:numPr>
+                <w:ilvl w:val="0"/>
+                <w:numId w:val="4"/>
+              </w:numPr>
+              <w:rPr>
+                <w:rFonts w:cstheme="minorBidi"/>
+                <w:lang w:bidi="ar-EG"/>
+              </w:rPr>
+            </w:pPr>
+            <w:r>
+              <w:rPr>
+                <w:rFonts w:cstheme="minorBidi"/>
+                <w:lang w:bidi="ar-EG"/>
+              </w:rPr>
+              <w:t>Library</w:t>
+            </w:r>
+          </w:p>
+          <w:p>
+            <w:pPr>
+              <w:pStyle w:val="ListParagraph"/>
+              <w:numPr>
+                <w:ilvl w:val="0"/>
+                <w:numId w:val="4"/>
+              </w:numPr>
+              <w:rPr>
+                <w:rFonts w:cstheme="minorBidi"/>
+                <w:lang w:bidi="ar-EG"/>
+              </w:rPr>
+            </w:pPr>
+            <w:r>
+              <w:rPr>
+                <w:rFonts w:cstheme="minorBidi"/>
+                <w:lang w:bidi="ar-EG"/>
+              </w:rPr>
+              <w:t>Q</w:t>
+            </w:r>
+            <w:r>
+              <w:rPr>
+                <w:rFonts w:cstheme="minorBidi"/>
+                <w:lang w:bidi="ar-EG"/>
+              </w:rPr>
+              <w:t>R</w:t>
+            </w:r>
+            <w:r>
+              <w:rPr>
+                <w:rFonts w:cstheme="minorBidi"/>
+                <w:lang w:bidi="ar-EG"/>
+              </w:rPr>
+              <w:t>-Generator</w:t>
+            </w:r>
+          </w:p>
+          <w:p>
+            <w:pPr>
+              <w:pStyle w:val="ListParagraph"/>
+              <w:numPr>
+                <w:ilvl w:val="0"/>
+                <w:numId w:val="4"/>
+              </w:numPr>
+              <w:rPr>
+                <w:rFonts w:cstheme="minorBidi"/>
+                <w:lang w:bidi="ar-EG"/>
+              </w:rPr>
+            </w:pPr>
+            <w:r>
+              <w:rPr>
+                <w:rFonts w:cstheme="minorBidi"/>
+                <w:lang w:bidi="ar-EG"/>
+              </w:rPr>
+              <w:t>BMI</w:t>
+            </w:r>
+          </w:p>
+          <w:p>
+            <w:pPr>
+              <w:pStyle w:val="ListParagraph"/>
+              <w:numPr>
+                <w:ilvl w:val="0"/>
+                <w:numId w:val="4"/>
+              </w:numPr>
+              <w:rPr>
+                <w:rFonts w:cstheme="minorBidi"/>
+                <w:lang w:bidi="ar-EG"/>
+              </w:rPr>
+            </w:pPr>
+            <w:r>
+              <w:rPr>
+                <w:rFonts w:cstheme="minorBidi"/>
+                <w:lang w:bidi="ar-EG"/>
+              </w:rPr>
+              <w:t>Calculator</w:t>
+            </w:r>
+          </w:p>
+          <w:p>
+            <w:pPr>
+              <w:pStyle w:val="ListParagraph"/>
+              <w:numPr>
+                <w:ilvl w:val="0"/>
+                <w:numId w:val="4"/>
+              </w:numPr>
+              <w:rPr>
+                <w:rFonts w:cstheme="minorBidi"/>
+                <w:lang w:bidi="ar-EG"/>
+              </w:rPr>
+            </w:pPr>
+            <w:r>
+              <w:rPr>
+                <w:rFonts w:cstheme="minorBidi"/>
+                <w:lang w:bidi="ar-EG"/>
+              </w:rPr>
+              <w:t>Leon - PSD Agency Template</w:t>
+            </w:r>
+          </w:p>
+          <w:p>
+            <w:pPr>
+              <w:pStyle w:val="ListParagraph"/>
+              <w:numPr>
+                <w:ilvl w:val="0"/>
+                <w:numId w:val="4"/>
+              </w:numPr>
+              <w:rPr>
+                <w:rFonts w:cstheme="minorBidi"/>
+                <w:lang w:bidi="ar-EG"/>
+              </w:rPr>
+            </w:pPr>
+            <w:proofErr w:type="spellStart"/>
+            <w:r>
+              <w:rPr>
+                <w:rFonts w:cstheme="minorBidi"/>
+                <w:lang w:val="en-US" w:bidi="ar-EG"/>
+              </w:rPr>
+              <w:t>Elzero</w:t>
+            </w:r>
+            <w:proofErr w:type="spellEnd"/>
+            <w:r>
+              <w:rPr>
+                <w:rFonts w:cstheme="minorBidi"/>
+                <w:lang w:val="en-US" w:bidi="ar-EG"/>
+              </w:rPr>
+              <w:t xml:space="preserve"> Template</w:t>
+            </w:r>
+          </w:p>
+          <w:p>
+            <w:pPr>
+              <w:pStyle w:val="ListParagraph"/>
+              <w:numPr>
+                <w:ilvl w:val="0"/>
+                <w:numId w:val="4"/>
+              </w:numPr>
+              <w:rPr>
+                <w:rFonts w:cstheme="minorBidi"/>
+                <w:lang w:bidi="ar-EG"/>
+              </w:rPr>
+            </w:pPr>
+            <w:r>
+              <w:rPr>
+                <w:rFonts w:cstheme="minorBidi"/>
+                <w:lang w:bidi="ar-EG"/>
+              </w:rPr>
+              <w:t>Kasper - One Page Creative PSD Template</w:t>
+            </w:r>
+          </w:p>
+          <w:p>
+            <w:pPr>
+              <w:pStyle w:val="ListParagraph"/>
+              <w:numPr>
+                <w:ilvl w:val="0"/>
+                <w:numId w:val="4"/>
+              </w:numPr>
+              <w:rPr>
+                <w:rFonts w:cstheme="minorBidi"/>
+                <w:lang w:bidi="ar-EG"/>
+              </w:rPr>
+            </w:pPr>
+            <w:r>
+              <w:rPr>
+                <w:rFonts w:cstheme="minorBidi"/>
+                <w:lang w:bidi="ar-EG"/>
+              </w:rPr>
+              <w:t>Sparkle - Free Multipurpose PSD Web Template</w:t>
+            </w:r>
+          </w:p>
+          <w:p>
+            <w:pPr>
+              <w:pStyle w:val="ListParagraph"/>
+              <w:numPr>
+                <w:ilvl w:val="0"/>
+                <w:numId w:val="4"/>
+              </w:numPr>
+              <w:rPr>
+                <w:rFonts w:cstheme="minorBidi"/>
+                <w:lang w:bidi="ar-EG"/>
+              </w:rPr>
+            </w:pPr>
+            <w:r>
+              <w:rPr>
+                <w:rFonts w:cstheme="minorBidi"/>
+                <w:lang w:bidi="ar-EG"/>
+              </w:rPr>
+              <w:t>Regna Bootstrap Theme</w:t>
+            </w:r>
+          </w:p>
+          <w:p>
+            <w:pPr>
+              <w:pStyle w:val="ListParagraph"/>
+              <w:numPr>
+                <w:ilvl w:val="0"/>
+                <w:numId w:val="4"/>
+              </w:numPr>
+              <w:rPr>
+                <w:rFonts w:cstheme="minorBidi"/>
+                <w:lang w:bidi="ar-EG"/>
+              </w:rPr>
+            </w:pPr>
+            <w:proofErr w:type="spellStart"/>
+            <w:r>
+              <w:rPr>
+                <w:rFonts w:cstheme="minorBidi"/>
+                <w:lang w:val="en-US" w:bidi="ar-EG"/>
+              </w:rPr>
+              <w:t>Elzero</w:t>
+            </w:r>
+            <w:proofErr w:type="spellEnd"/>
+            <w:r>
+              <w:rPr>
+                <w:rFonts w:cstheme="minorBidi"/>
+                <w:lang w:val="en-US" w:bidi="ar-EG"/>
+              </w:rPr>
+              <w:t xml:space="preserve"> Template With JS</w:t>
+            </w:r>
+          </w:p>
+          <w:p>
+            <w:pPr>
+              <w:pStyle w:val="ListParagraph"/>
+              <w:numPr>
+                <w:ilvl w:val="0"/>
+                <w:numId w:val="4"/>
+              </w:numPr>
+              <w:rPr>
+                <w:rFonts w:cstheme="minorBidi"/>
+                <w:lang w:bidi="ar-EG"/>
+              </w:rPr>
+            </w:pPr>
+            <w:proofErr w:type="spellStart"/>
+            <w:r>
+              <w:rPr>
+                <w:rFonts w:cstheme="minorBidi"/>
+                <w:lang w:val="en-US" w:bidi="ar-EG"/>
+              </w:rPr>
+              <w:t>Elzero</w:t>
+            </w:r>
+            <w:proofErr w:type="spellEnd"/>
+            <w:r>
+              <w:rPr>
+                <w:rFonts w:cstheme="minorBidi"/>
+                <w:lang w:val="en-US" w:bidi="ar-EG"/>
+              </w:rPr>
+              <w:t xml:space="preserve"> Template 4</w:t>
+            </w:r>
+          </w:p>
+          <w:p>
+            <w:pPr>
+              <w:pStyle w:val="ListParagraph"/>
+              <w:numPr>
+                <w:ilvl w:val="0"/>
+                <w:numId w:val="4"/>
+              </w:numPr>
+              <w:rPr>
+                <w:rFonts w:cstheme="minorBidi"/>
+                <w:lang w:bidi="ar-EG"/>
+              </w:rPr>
+            </w:pPr>
+            <w:r>
+              <w:rPr>
+                <w:rFonts w:cstheme="minorBidi"/>
+                <w:lang w:bidi="ar-EG"/>
+              </w:rPr>
+              <w:t>American food website</w:t>
+            </w:r>
+          </w:p>
+          <w:p/>
         </w:tc>
         <w:tc>
           <w:tcPr>
-            <w:tcW w:w="3300" w:type="dxa"/>
+            <w:tcW w:w="3418" w:type="dxa"/>
             <w:tcBorders>
               <w:top w:val="nil"/>
               <w:left w:val="nil"/>
@@ -189,7 +836,60 @@
                 <w:rFonts w:ascii="Open Sans" w:eastAsia="Open Sans" w:hAnsi="Open Sans" w:cs="Open Sans"/>
                 <w:color w:val="000000"/>
               </w:rPr>
-              <w:t>Cairo, Egypt</w:t>
+              <w:t xml:space="preserve">85 El-Kersh, </w:t>
+            </w:r>
+            <w:proofErr w:type="spellStart"/>
+            <w:r>
+              <w:rPr>
+                <w:rFonts w:ascii="Open Sans" w:eastAsia="Open Sans" w:hAnsi="Open Sans" w:cs="Open Sans"/>
+                <w:color w:val="000000"/>
+              </w:rPr>
+              <w:t>Berket</w:t>
+            </w:r>
+            <w:proofErr w:type="spellEnd"/>
+            <w:r>
+              <w:rPr>
+                <w:rFonts w:ascii="Open Sans" w:eastAsia="Open Sans" w:hAnsi="Open Sans" w:cs="Open Sans"/>
+                <w:color w:val="000000"/>
+              </w:rPr>
+              <w:t xml:space="preserve"> an Nasr, Al Salam </w:t>
+            </w:r>
+            <w:proofErr w:type="gramStart"/>
+            <w:r>
+              <w:rPr>
+                <w:rFonts w:ascii="Open Sans" w:eastAsia="Open Sans" w:hAnsi="Open Sans" w:cs="Open Sans"/>
+                <w:color w:val="000000"/>
+              </w:rPr>
+              <w:t>First</w:t>
+            </w:r>
+            <w:r>
+              <w:rPr>
+                <w:rFonts w:ascii="Open Sans" w:eastAsia="Open Sans" w:hAnsi="Open Sans" w:cs="Open Sans"/>
+                <w:color w:val="000000"/>
+              </w:rPr>
+              <w:t xml:space="preserve"> </w:t>
+            </w:r>
+            <w:r>
+              <w:rPr>
+                <w:rFonts w:ascii="Open Sans" w:eastAsia="Open Sans" w:hAnsi="Open Sans" w:cs="Open Sans"/>
+                <w:color w:val="000000"/>
+              </w:rPr>
+              <w:t>,</w:t>
+            </w:r>
+            <w:proofErr w:type="gramEnd"/>
+            <w:r>
+              <w:rPr>
+                <w:rFonts w:ascii="Open Sans" w:eastAsia="Open Sans" w:hAnsi="Open Sans" w:cs="Open Sans"/>
+                <w:color w:val="000000"/>
+              </w:rPr>
+              <w:t xml:space="preserve"> Cairo</w:t>
+            </w:r>
+            <w:r>
+              <w:rPr>
+                <w:rFonts w:ascii="Open Sans" w:eastAsia="Open Sans" w:hAnsi="Open Sans" w:cs="Open Sans"/>
+                <w:color w:val="000000"/>
+              </w:rPr>
+              <w:t xml:space="preserve"> </w:t>
             </w:r>
           </w:p>
           <w:p>
@@ -207,20 +907,6 @@
                 <w:color w:val="000000"/>
               </w:rPr>
             </w:pPr>
-            <w:r>
-              <w:rPr>
-                <w:rFonts w:ascii="Open Sans" w:eastAsia="Open Sans" w:hAnsi="Open Sans" w:cs="Open Sans"/>
-                <w:color w:val="000000"/>
-              </w:rPr>
-              <w:t>+201</w:t>
-            </w:r>
-            <w:r>
-              <w:rPr>
-                <w:rFonts w:ascii="Open Sans" w:eastAsia="Open Sans" w:hAnsi="Open Sans" w:cs="Open Sans"/>
-                <w:color w:val="000000"/>
-              </w:rPr>
-              <w:t>156526706</w:t>
-            </w:r>
           </w:p>
           <w:p>
             <w:pPr>
@@ -234,19 +920,23 @@
               <w:spacing w:before="0" w:line="276" w:lineRule="auto"/>
               <w:rPr>
                 <w:rFonts w:ascii="Open Sans" w:eastAsia="Open Sans" w:hAnsi="Open Sans" w:cs="Open Sans"/>
-                <w:color w:val="548DD4" w:themeColor="text2" w:themeTint="99"/>
-              </w:rPr>
-            </w:pPr>
-            <w:hyperlink r:id="rId5" w:history="1">
-              <w:r>
-                <w:rPr>
-                  <w:rStyle w:val="Hyperlink"/>
-                  <w:rFonts w:ascii="Open Sans" w:eastAsia="Open Sans" w:hAnsi="Open Sans" w:cs="Open Sans"/>
-                  <w:color w:val="548DD4" w:themeColor="text2" w:themeTint="99"/>
-                </w:rPr>
-                <w:t>ahmedheshamdoban@gmail.com</w:t>
-              </w:r>
-            </w:hyperlink>
+                <w:color w:val="000000"/>
+              </w:rPr>
+            </w:pPr>
+            <w:r>
+              <w:rPr>
+                <w:rFonts w:ascii="Open Sans" w:eastAsia="Open Sans" w:hAnsi="Open Sans" w:cs="Open Sans"/>
+                <w:color w:val="000000"/>
+              </w:rPr>
+              <w:t>+201</w:t>
+            </w:r>
+            <w:r>
+              <w:rPr>
+                <w:rFonts w:ascii="Open Sans" w:eastAsia="Open Sans" w:hAnsi="Open Sans" w:cs="Open Sans"/>
+                <w:color w:val="000000"/>
+              </w:rPr>
+              <w:t>156526706</w:t>
+            </w:r>
           </w:p>
           <w:p>
             <w:pPr>
@@ -259,84 +949,124 @@
               </w:pBdr>
               <w:spacing w:before="0" w:line="276" w:lineRule="auto"/>
               <w:rPr>
-                <w:rFonts w:ascii="Open Sans" w:eastAsia="Open Sans" w:hAnsi="Open Sans" w:cs="Open Sans"/>
-                <w:color w:val="000000"/>
-              </w:rPr>
-            </w:pPr>
-            <w:r>
-              <w:rPr>
-                <w:rFonts w:ascii="Montserrat" w:eastAsia="Montserrat" w:hAnsi="Montserrat" w:cs="Montserrat"/>
-                <w:color w:val="548DD4" w:themeColor="text2" w:themeTint="99"/>
+                <w:rStyle w:val="Hyperlink"/>
+                <w:rFonts w:asciiTheme="minorBidi" w:eastAsia="Open Sans" w:hAnsiTheme="minorBidi" w:cstheme="minorBidi"/>
+                <w:color w:val="0070C0"/>
+              </w:rPr>
+            </w:pPr>
+            <w:hyperlink r:id="rId5" w:history="1">
+              <w:r>
+                <w:rPr>
+                  <w:rStyle w:val="Hyperlink"/>
+                  <w:rFonts w:asciiTheme="minorBidi" w:eastAsia="Open Sans" w:hAnsiTheme="minorBidi" w:cstheme="minorBidi"/>
+                  <w:color w:val="0070C0"/>
+                </w:rPr>
+                <w:t>ahmedheshamdoban@gmail.com</w:t>
+              </w:r>
+            </w:hyperlink>
+          </w:p>
+          <w:p>
+            <w:pPr>
+              <w:pBdr>
+                <w:top w:val="nil"/>
+                <w:left w:val="nil"/>
+                <w:bottom w:val="nil"/>
+                <w:right w:val="nil"/>
+                <w:between w:val="nil"/>
+              </w:pBdr>
+              <w:spacing w:before="0" w:line="276" w:lineRule="auto"/>
+              <w:rPr>
+                <w:rFonts w:asciiTheme="minorBidi" w:eastAsia="Montserrat" w:hAnsiTheme="minorBidi" w:cstheme="minorBidi"/>
+                <w:color w:val="0070C0"/>
                 <w:u w:val="single"/>
               </w:rPr>
-              <w:t>https://www.linkedin.com/in/ahmeddoban</w:t>
-            </w:r>
-          </w:p>
-        </w:tc>
-      </w:tr>
-      <w:tr>
-        <w:trPr>
-          <w:trHeight w:val="9315"/>
-        </w:trPr>
-        <w:tc>
-          <w:tcPr>
-            <w:tcW w:w="7830" w:type="dxa"/>
-            <w:tcBorders>
-              <w:top w:val="nil"/>
-              <w:left w:val="nil"/>
-              <w:bottom w:val="nil"/>
-              <w:right w:val="nil"/>
-            </w:tcBorders>
-            <w:shd w:val="clear" w:color="auto" w:fill="auto"/>
-            <w:tcMar>
-              <w:top w:w="144" w:type="dxa"/>
-              <w:left w:w="144" w:type="dxa"/>
-              <w:bottom w:w="144" w:type="dxa"/>
-              <w:right w:w="144" w:type="dxa"/>
-            </w:tcMar>
-          </w:tcPr>
-          <w:p>
-            <w:pPr>
-              <w:pStyle w:val="Heading2"/>
-              <w:spacing w:line="276" w:lineRule="auto"/>
-              <w:rPr>
-                <w:rFonts w:ascii="Open Sans" w:eastAsia="Open Sans" w:hAnsi="Open Sans" w:cs="Open Sans"/>
-                <w:color w:val="4A86E8"/>
-                <w:sz w:val="18"/>
-                <w:szCs w:val="18"/>
-              </w:rPr>
-            </w:pPr>
-            <w:bookmarkStart w:id="3" w:name="_y7d3xdxnr44m" w:colFirst="0" w:colLast="0"/>
-            <w:bookmarkEnd w:id="3"/>
-            <w:r>
-              <w:rPr>
-                <w:rFonts w:ascii="Open Sans" w:eastAsia="Open Sans" w:hAnsi="Open Sans" w:cs="Open Sans"/>
-                <w:color w:val="4A86E8"/>
-                <w:sz w:val="18"/>
-                <w:szCs w:val="18"/>
-              </w:rPr>
-              <w:t>EXPERIENCE</w:t>
-            </w:r>
-          </w:p>
-          <w:p/>
-        </w:tc>
-        <w:tc>
-          <w:tcPr>
-            <w:tcW w:w="3300" w:type="dxa"/>
-            <w:tcBorders>
-              <w:top w:val="nil"/>
-              <w:left w:val="nil"/>
-              <w:bottom w:val="nil"/>
-              <w:right w:val="nil"/>
-            </w:tcBorders>
-            <w:shd w:val="clear" w:color="auto" w:fill="auto"/>
-            <w:tcMar>
-              <w:top w:w="144" w:type="dxa"/>
-              <w:left w:w="144" w:type="dxa"/>
-              <w:bottom w:w="144" w:type="dxa"/>
-              <w:right w:w="144" w:type="dxa"/>
-            </w:tcMar>
-          </w:tcPr>
+            </w:pPr>
+            <w:hyperlink r:id="rId6" w:history="1">
+              <w:r>
+                <w:rPr>
+                  <w:rStyle w:val="Hyperlink"/>
+                  <w:rFonts w:asciiTheme="minorBidi" w:eastAsia="Montserrat" w:hAnsiTheme="minorBidi" w:cstheme="minorBidi"/>
+                  <w:color w:val="0070C0"/>
+                </w:rPr>
+                <w:t>https://www.linkedin.com/in/ahmeddoban</w:t>
+              </w:r>
+            </w:hyperlink>
+          </w:p>
+          <w:p>
+            <w:pPr>
+              <w:pBdr>
+                <w:top w:val="nil"/>
+                <w:left w:val="nil"/>
+                <w:bottom w:val="nil"/>
+                <w:right w:val="nil"/>
+                <w:between w:val="nil"/>
+              </w:pBdr>
+              <w:spacing w:before="0" w:line="276" w:lineRule="auto"/>
+              <w:rPr>
+                <w:rFonts w:asciiTheme="minorBidi" w:hAnsiTheme="minorBidi" w:cstheme="minorBidi"/>
+                <w:color w:val="0070C0"/>
+                <w:shd w:val="clear" w:color="auto" w:fill="FFFFFF"/>
+              </w:rPr>
+            </w:pPr>
+            <w:hyperlink r:id="rId7" w:history="1">
+              <w:r>
+                <w:rPr>
+                  <w:rStyle w:val="Hyperlink"/>
+                  <w:rFonts w:asciiTheme="minorBidi" w:hAnsiTheme="minorBidi" w:cstheme="minorBidi"/>
+                  <w:color w:val="0070C0"/>
+                  <w:shd w:val="clear" w:color="auto" w:fill="FFFFFF"/>
+                </w:rPr>
+                <w:t>https://github.com/AhmedDoban </w:t>
+              </w:r>
+            </w:hyperlink>
+          </w:p>
+          <w:p>
+            <w:pPr>
+              <w:pBdr>
+                <w:top w:val="nil"/>
+                <w:left w:val="nil"/>
+                <w:bottom w:val="nil"/>
+                <w:right w:val="nil"/>
+                <w:between w:val="nil"/>
+              </w:pBdr>
+              <w:spacing w:before="0" w:line="276" w:lineRule="auto"/>
+              <w:rPr>
+                <w:rStyle w:val="Hyperlink"/>
+                <w:rFonts w:asciiTheme="minorBidi" w:hAnsiTheme="minorBidi" w:cstheme="minorBidi"/>
+                <w:color w:val="0070C0"/>
+                <w:shd w:val="clear" w:color="auto" w:fill="FFFFFF"/>
+              </w:rPr>
+            </w:pPr>
+            <w:hyperlink r:id="rId8" w:history="1">
+              <w:r>
+                <w:rPr>
+                  <w:rStyle w:val="Hyperlink"/>
+                  <w:rFonts w:asciiTheme="minorBidi" w:hAnsiTheme="minorBidi" w:cstheme="minorBidi"/>
+                  <w:color w:val="0070C0"/>
+                  <w:shd w:val="clear" w:color="auto" w:fill="FFFFFF"/>
+                </w:rPr>
+                <w:t>https://ahmeddobancv.netlify.app</w:t>
+              </w:r>
+            </w:hyperlink>
+          </w:p>
+          <w:p>
+            <w:pPr>
+              <w:pBdr>
+                <w:top w:val="nil"/>
+                <w:left w:val="nil"/>
+                <w:bottom w:val="nil"/>
+                <w:right w:val="nil"/>
+                <w:between w:val="nil"/>
+              </w:pBdr>
+              <w:spacing w:before="0" w:line="276" w:lineRule="auto"/>
+              <w:rPr>
+                <w:rStyle w:val="Hyperlink"/>
+                <w:rFonts w:asciiTheme="minorBidi" w:hAnsiTheme="minorBidi" w:cstheme="minorBidi"/>
+                <w:color w:val="0070C0"/>
+                <w:shd w:val="clear" w:color="auto" w:fill="FFFFFF"/>
+              </w:rPr>
+            </w:pPr>
+          </w:p>
           <w:p>
             <w:pPr>
               <w:pStyle w:val="Heading2"/>
@@ -347,8 +1077,17 @@
                 <w:szCs w:val="18"/>
               </w:rPr>
             </w:pPr>
-            <w:bookmarkStart w:id="4" w:name="_ca0awj8022e2" w:colFirst="0" w:colLast="0"/>
-            <w:bookmarkEnd w:id="4"/>
+          </w:p>
+          <w:p>
+            <w:pPr>
+              <w:pStyle w:val="Heading2"/>
+              <w:rPr>
+                <w:rFonts w:ascii="Open Sans" w:eastAsia="Open Sans" w:hAnsi="Open Sans" w:cs="Open Sans"/>
+                <w:color w:val="2079C7"/>
+                <w:sz w:val="18"/>
+                <w:szCs w:val="18"/>
+              </w:rPr>
+            </w:pPr>
             <w:r>
               <w:rPr>
                 <w:rFonts w:ascii="Open Sans" w:eastAsia="Open Sans" w:hAnsi="Open Sans" w:cs="Open Sans"/>
@@ -396,7 +1135,7 @@
               <w:ind w:left="0" w:firstLine="0"/>
             </w:pPr>
             <w:r>
-              <w:t>UI Developer</w:t>
+              <w:t>HTML5</w:t>
             </w:r>
           </w:p>
           <w:p>
@@ -416,7 +1155,22 @@
               <w:ind w:left="0" w:firstLine="0"/>
             </w:pPr>
             <w:r>
-              <w:t>HTML5</w:t>
+              <w:t>Css3</w:t>
+            </w:r>
+          </w:p>
+          <w:p>
+            <w:pPr>
+              <w:pBdr>
+                <w:top w:val="nil"/>
+                <w:left w:val="nil"/>
+                <w:bottom w:val="nil"/>
+                <w:right w:val="nil"/>
+                <w:between w:val="nil"/>
+              </w:pBdr>
+              <w:spacing w:before="0"/>
+            </w:pPr>
+            <w:r>
+              <w:t>UI Developer</w:t>
             </w:r>
           </w:p>
           <w:p>
@@ -436,7 +1190,7 @@
               <w:ind w:left="0" w:firstLine="0"/>
             </w:pPr>
             <w:r>
-              <w:t>Css3</w:t>
+              <w:t>Java Script (JS)</w:t>
             </w:r>
           </w:p>
           <w:p>
@@ -456,7 +1210,7 @@
               <w:ind w:left="0" w:firstLine="0"/>
             </w:pPr>
             <w:r>
-              <w:t>JavaScript</w:t>
+              <w:t>React JS</w:t>
             </w:r>
           </w:p>
           <w:p>
@@ -476,16 +1230,7 @@
               <w:ind w:left="0" w:firstLine="0"/>
             </w:pPr>
             <w:r>
-              <w:t>React</w:t>
-            </w:r>
-            <w:r>
-              <w:t xml:space="preserve"> </w:t>
-            </w:r>
-            <w:r>
-              <w:t>J</w:t>
-            </w:r>
-            <w:r>
-              <w:t>S</w:t>
+              <w:t>Bootstrap</w:t>
             </w:r>
           </w:p>
           <w:p>
@@ -505,7 +1250,7 @@
               <w:ind w:left="0" w:firstLine="0"/>
             </w:pPr>
             <w:r>
-              <w:t>Bootstrap</w:t>
+              <w:t>Microsoft Visual Studio Code</w:t>
             </w:r>
           </w:p>
           <w:p>
@@ -525,11 +1270,15 @@
               <w:ind w:left="0" w:firstLine="0"/>
             </w:pPr>
             <w:r>
-              <w:t>Microsoft Visual Studio Code</w:t>
-            </w:r>
-          </w:p>
-          <w:p>
-            <w:pPr>
+              <w:t xml:space="preserve">Git </w:t>
+            </w:r>
+          </w:p>
+          <w:p>
+            <w:pPr>
+              <w:numPr>
+                <w:ilvl w:val="0"/>
+                <w:numId w:val="1"/>
+              </w:numPr>
               <w:pBdr>
                 <w:top w:val="nil"/>
                 <w:left w:val="nil"/>
@@ -537,7 +1286,55 @@
                 <w:right w:val="nil"/>
                 <w:between w:val="nil"/>
               </w:pBdr>
-              <w:ind w:left="720"/>
+              <w:spacing w:before="0"/>
+              <w:ind w:left="0" w:firstLine="0"/>
+            </w:pPr>
+            <w:r>
+              <w:t>GitHub</w:t>
+            </w:r>
+          </w:p>
+          <w:p>
+            <w:pPr>
+              <w:numPr>
+                <w:ilvl w:val="0"/>
+                <w:numId w:val="1"/>
+              </w:numPr>
+              <w:pBdr>
+                <w:top w:val="nil"/>
+                <w:left w:val="nil"/>
+                <w:bottom w:val="nil"/>
+                <w:right w:val="nil"/>
+                <w:between w:val="nil"/>
+              </w:pBdr>
+              <w:spacing w:before="0"/>
+              <w:ind w:left="0" w:firstLine="0"/>
+            </w:pPr>
+            <w:r>
+              <w:t>Chrome Dev</w:t>
+            </w:r>
+            <w:r>
+              <w:t xml:space="preserve"> </w:t>
+            </w:r>
+            <w:r>
+              <w:t>Tools</w:t>
+            </w:r>
+          </w:p>
+          <w:p>
+            <w:pPr>
+              <w:pBdr>
+                <w:top w:val="nil"/>
+                <w:left w:val="nil"/>
+                <w:bottom w:val="nil"/>
+                <w:right w:val="nil"/>
+                <w:between w:val="nil"/>
+              </w:pBdr>
+              <w:spacing w:before="0" w:line="276" w:lineRule="auto"/>
+              <w:rPr>
+                <w:rStyle w:val="Hyperlink"/>
+                <w:rFonts w:asciiTheme="minorBidi" w:hAnsiTheme="minorBidi" w:cstheme="minorBidi"/>
+                <w:color w:val="0070C0"/>
+                <w:shd w:val="clear" w:color="auto" w:fill="FFFFFF"/>
+              </w:rPr>
             </w:pPr>
           </w:p>
           <w:p>
@@ -550,8 +1347,6 @@
                 <w:szCs w:val="18"/>
               </w:rPr>
             </w:pPr>
-            <w:bookmarkStart w:id="5" w:name="_tuxh7mwdaxox" w:colFirst="0" w:colLast="0"/>
-            <w:bookmarkEnd w:id="5"/>
             <w:r>
               <w:rPr>
                 <w:rFonts w:ascii="Open Sans" w:eastAsia="Open Sans" w:hAnsi="Open Sans" w:cs="Open Sans"/>
@@ -566,13 +1361,10 @@
             <w:pPr>
               <w:pStyle w:val="Heading2"/>
             </w:pPr>
-            <w:bookmarkStart w:id="6" w:name="_de3nyi9lt8o" w:colFirst="0" w:colLast="0"/>
-            <w:bookmarkEnd w:id="6"/>
-            <w:r>
-              <w:t>Tanta</w:t>
-            </w:r>
-            <w:r>
-              <w:t xml:space="preserve"> University </w:t>
+            <w:bookmarkStart w:id="4" w:name="_de3nyi9lt8o" w:colFirst="0" w:colLast="0"/>
+            <w:bookmarkEnd w:id="4"/>
+            <w:r>
+              <w:t xml:space="preserve">Tanta University </w:t>
             </w:r>
           </w:p>
           <w:p>
@@ -624,39 +1416,32 @@
                 <w:sz w:val="20"/>
                 <w:szCs w:val="20"/>
               </w:rPr>
-              <w:t xml:space="preserve"> </w:t>
-            </w:r>
-            <w:r>
-              <w:rPr>
-                <w:rFonts w:ascii="Merriweather" w:eastAsia="Merriweather" w:hAnsi="Merriweather" w:cs="Merriweather"/>
-                <w:color w:val="000000"/>
-                <w:sz w:val="20"/>
-                <w:szCs w:val="20"/>
-              </w:rPr>
-              <w:t>2019</w:t>
-            </w:r>
-            <w:r>
-              <w:rPr>
-                <w:rFonts w:ascii="Merriweather" w:eastAsia="Merriweather" w:hAnsi="Merriweather" w:cs="Merriweather"/>
-                <w:color w:val="000000"/>
-                <w:sz w:val="20"/>
-                <w:szCs w:val="20"/>
-              </w:rPr>
-              <w:t xml:space="preserve"> - June </w:t>
-            </w:r>
-            <w:r>
-              <w:rPr>
-                <w:rFonts w:ascii="Merriweather" w:eastAsia="Merriweather" w:hAnsi="Merriweather" w:cs="Merriweather"/>
-                <w:color w:val="000000"/>
-                <w:sz w:val="20"/>
-                <w:szCs w:val="20"/>
-              </w:rPr>
-              <w:t>2023</w:t>
-            </w:r>
-          </w:p>
-          <w:p>
+              <w:t xml:space="preserve"> 2019 - June 2023</w:t>
+            </w:r>
+          </w:p>
+          <w:p>
+            <w:pPr>
+              <w:rPr>
+                <w:rtl/>
+              </w:rPr>
+            </w:pPr>
             <w:r>
               <w:t>Egypt</w:t>
+            </w:r>
+          </w:p>
+          <w:p>
+            <w:pPr>
+              <w:rPr>
+                <w:rFonts w:cs="Times New Roman"/>
+                <w:lang w:val="en-US" w:bidi="ar-EG"/>
+              </w:rPr>
+            </w:pPr>
+            <w:r>
+              <w:rPr>
+                <w:rFonts w:cs="Times New Roman"/>
+                <w:lang w:val="en-US" w:bidi="ar-EG"/>
+              </w:rPr>
+              <w:t>GPA: 3.11 (Very Good)</w:t>
             </w:r>
           </w:p>
           <w:p>
@@ -669,8 +1454,6 @@
                 <w:szCs w:val="18"/>
               </w:rPr>
             </w:pPr>
-            <w:bookmarkStart w:id="7" w:name="_y0ojq6k2gcqu" w:colFirst="0" w:colLast="0"/>
-            <w:bookmarkEnd w:id="7"/>
             <w:r>
               <w:rPr>
                 <w:rFonts w:ascii="Open Sans" w:eastAsia="Open Sans" w:hAnsi="Open Sans" w:cs="Open Sans"/>
@@ -689,8 +1472,8 @@
                 <w:szCs w:val="18"/>
               </w:rPr>
             </w:pPr>
-            <w:bookmarkStart w:id="8" w:name="_qtt49clfdg3p" w:colFirst="0" w:colLast="0"/>
-            <w:bookmarkEnd w:id="8"/>
+            <w:bookmarkStart w:id="5" w:name="_qtt49clfdg3p" w:colFirst="0" w:colLast="0"/>
+            <w:bookmarkEnd w:id="5"/>
             <w:r>
               <w:rPr>
                 <w:sz w:val="18"/>
@@ -732,8 +1515,8 @@
                 <w:szCs w:val="20"/>
               </w:rPr>
             </w:pPr>
-            <w:bookmarkStart w:id="9" w:name="_gm702w3cqhp3" w:colFirst="0" w:colLast="0"/>
-            <w:bookmarkEnd w:id="9"/>
+            <w:bookmarkStart w:id="6" w:name="_gm702w3cqhp3" w:colFirst="0" w:colLast="0"/>
+            <w:bookmarkEnd w:id="6"/>
             <w:r>
               <w:rPr>
                 <w:rFonts w:ascii="Merriweather" w:eastAsia="Merriweather" w:hAnsi="Merriweather" w:cs="Merriweather"/>
@@ -750,7 +1533,7 @@
                 <w:sz w:val="20"/>
                 <w:szCs w:val="20"/>
               </w:rPr>
-              <w:t xml:space="preserve"> </w:t>
+              <w:t xml:space="preserve"> 2021 – </w:t>
             </w:r>
             <w:r>
               <w:rPr>
@@ -759,7 +1542,7 @@
                 <w:sz w:val="20"/>
                 <w:szCs w:val="20"/>
               </w:rPr>
-              <w:t>2021</w:t>
+              <w:t>august</w:t>
             </w:r>
             <w:r>
               <w:rPr>
@@ -768,42 +1551,6 @@
                 <w:sz w:val="20"/>
                 <w:szCs w:val="20"/>
               </w:rPr>
-              <w:t xml:space="preserve"> </w:t>
-            </w:r>
-            <w:r>
-              <w:rPr>
-                <w:rFonts w:ascii="Merriweather" w:eastAsia="Merriweather" w:hAnsi="Merriweather" w:cs="Merriweather"/>
-                <w:color w:val="000000"/>
-                <w:sz w:val="20"/>
-                <w:szCs w:val="20"/>
-              </w:rPr>
-              <w:t>–</w:t>
-            </w:r>
-            <w:r>
-              <w:rPr>
-                <w:rFonts w:ascii="Merriweather" w:eastAsia="Merriweather" w:hAnsi="Merriweather" w:cs="Merriweather"/>
-                <w:color w:val="000000"/>
-                <w:sz w:val="20"/>
-                <w:szCs w:val="20"/>
-              </w:rPr>
-              <w:t xml:space="preserve"> </w:t>
-            </w:r>
-            <w:r>
-              <w:rPr>
-                <w:rFonts w:ascii="Merriweather" w:eastAsia="Merriweather" w:hAnsi="Merriweather" w:cs="Merriweather"/>
-                <w:color w:val="000000"/>
-                <w:sz w:val="20"/>
-                <w:szCs w:val="20"/>
-              </w:rPr>
-              <w:t>august</w:t>
-            </w:r>
-            <w:r>
-              <w:rPr>
-                <w:rFonts w:ascii="Merriweather" w:eastAsia="Merriweather" w:hAnsi="Merriweather" w:cs="Merriweather"/>
-                <w:color w:val="000000"/>
-                <w:sz w:val="20"/>
-                <w:szCs w:val="20"/>
-              </w:rPr>
               <w:t xml:space="preserve"> 2021</w:t>
             </w:r>
           </w:p>
@@ -814,7 +1561,7 @@
                 <w:u w:val="single"/>
               </w:rPr>
             </w:pPr>
-            <w:hyperlink r:id="rId6" w:history="1">
+            <w:hyperlink r:id="rId9" w:history="1">
               <w:r>
                 <w:rPr>
                   <w:rStyle w:val="Hyperlink"/>
@@ -836,14 +1583,7 @@
                 <w:sz w:val="18"/>
                 <w:szCs w:val="18"/>
               </w:rPr>
-              <w:t xml:space="preserve">HTML &amp; </w:t>
-            </w:r>
-            <w:r>
-              <w:rPr>
-                <w:sz w:val="18"/>
-                <w:szCs w:val="18"/>
-              </w:rPr>
-              <w:t>CSS</w:t>
+              <w:t>HTML &amp; CSS</w:t>
             </w:r>
           </w:p>
           <w:p>
@@ -919,11 +1659,10 @@
           <w:p>
             <w:pPr>
               <w:rPr>
-                <w:color w:val="1155CC"/>
-                <w:u w:val="single"/>
-              </w:rPr>
-            </w:pPr>
-            <w:hyperlink r:id="rId7" w:history="1">
+                <w:rStyle w:val="Hyperlink"/>
+              </w:rPr>
+            </w:pPr>
+            <w:hyperlink r:id="rId10" w:history="1">
               <w:r>
                 <w:rPr>
                   <w:rStyle w:val="Hyperlink"/>
@@ -934,15 +1673,154 @@
           </w:p>
           <w:p>
             <w:pPr>
+              <w:rPr>
+                <w:rStyle w:val="Hyperlink"/>
+              </w:rPr>
+            </w:pPr>
+          </w:p>
+          <w:p>
+            <w:pPr>
+              <w:rPr>
+                <w:color w:val="0000FF" w:themeColor="hyperlink"/>
+                <w:u w:val="single"/>
+              </w:rPr>
+            </w:pPr>
+          </w:p>
+          <w:p>
+            <w:pPr>
+              <w:spacing w:before="0" w:line="240" w:lineRule="auto"/>
+              <w:rPr>
+                <w:sz w:val="10"/>
+                <w:szCs w:val="10"/>
+              </w:rPr>
+            </w:pPr>
+            <w:bookmarkStart w:id="7" w:name="_5bbsxs94l04k" w:colFirst="0" w:colLast="0"/>
+            <w:bookmarkEnd w:id="7"/>
+            <w:r>
+              <w:rPr>
+                <w:b/>
+                <w:color w:val="000000"/>
+              </w:rPr>
+              <w:t xml:space="preserve">Web Development Fundamentals </w:t>
+            </w:r>
+          </w:p>
+          <w:p>
+            <w:pPr>
               <w:pStyle w:val="Heading3"/>
-            </w:pPr>
-            <w:bookmarkStart w:id="10" w:name="_5bbsxs94l04k" w:colFirst="0" w:colLast="0"/>
-            <w:bookmarkEnd w:id="10"/>
+              <w:rPr>
+                <w:rFonts w:ascii="Merriweather" w:eastAsia="Merriweather" w:hAnsi="Merriweather" w:cs="Merriweather"/>
+                <w:color w:val="000000"/>
+                <w:sz w:val="18"/>
+                <w:szCs w:val="18"/>
+              </w:rPr>
+            </w:pPr>
+            <w:r>
+              <w:rPr>
+                <w:rFonts w:ascii="Merriweather" w:eastAsia="Merriweather" w:hAnsi="Merriweather" w:cs="Merriweather"/>
+                <w:color w:val="000000"/>
+                <w:sz w:val="18"/>
+                <w:szCs w:val="18"/>
+              </w:rPr>
+              <w:t xml:space="preserve">IBM </w:t>
+            </w:r>
+            <w:r>
+              <w:rPr>
+                <w:rFonts w:ascii="Merriweather" w:eastAsia="Merriweather" w:hAnsi="Merriweather" w:cs="Merriweather"/>
+                <w:color w:val="000000"/>
+                <w:sz w:val="18"/>
+                <w:szCs w:val="18"/>
+              </w:rPr>
+              <w:t>Skills</w:t>
+            </w:r>
+            <w:r>
+              <w:rPr>
+                <w:rFonts w:ascii="Merriweather" w:eastAsia="Merriweather" w:hAnsi="Merriweather" w:cs="Merriweather"/>
+                <w:color w:val="000000"/>
+                <w:sz w:val="18"/>
+                <w:szCs w:val="18"/>
+              </w:rPr>
+              <w:t xml:space="preserve"> </w:t>
+            </w:r>
+            <w:r>
+              <w:rPr>
+                <w:rFonts w:ascii="Merriweather" w:eastAsia="Merriweather" w:hAnsi="Merriweather" w:cs="Merriweather"/>
+                <w:color w:val="000000"/>
+                <w:sz w:val="18"/>
+                <w:szCs w:val="18"/>
+              </w:rPr>
+              <w:t>build</w:t>
+            </w:r>
+          </w:p>
+          <w:p>
+            <w:pPr>
+              <w:pStyle w:val="Heading3"/>
+              <w:rPr>
+                <w:rFonts w:ascii="Merriweather" w:eastAsia="Merriweather" w:hAnsi="Merriweather" w:cs="Merriweather"/>
+                <w:color w:val="000000"/>
+                <w:sz w:val="20"/>
+                <w:szCs w:val="20"/>
+              </w:rPr>
+            </w:pPr>
+            <w:r>
+              <w:rPr>
+                <w:rFonts w:ascii="Merriweather" w:eastAsia="Merriweather" w:hAnsi="Merriweather" w:cs="Merriweather"/>
+                <w:color w:val="000000"/>
+                <w:sz w:val="20"/>
+                <w:szCs w:val="20"/>
+              </w:rPr>
+              <w:t>august</w:t>
+            </w:r>
+            <w:r>
+              <w:rPr>
+                <w:rFonts w:ascii="Merriweather" w:eastAsia="Merriweather" w:hAnsi="Merriweather" w:cs="Merriweather"/>
+                <w:color w:val="000000"/>
+                <w:sz w:val="20"/>
+                <w:szCs w:val="20"/>
+              </w:rPr>
+              <w:t xml:space="preserve"> 2023 – </w:t>
+            </w:r>
+            <w:r>
+              <w:rPr>
+                <w:rFonts w:ascii="Merriweather" w:eastAsia="Merriweather" w:hAnsi="Merriweather" w:cs="Merriweather"/>
+                <w:color w:val="000000"/>
+                <w:sz w:val="20"/>
+                <w:szCs w:val="20"/>
+              </w:rPr>
+              <w:t>august</w:t>
+            </w:r>
+            <w:r>
+              <w:rPr>
+                <w:rFonts w:ascii="Merriweather" w:eastAsia="Merriweather" w:hAnsi="Merriweather" w:cs="Merriweather"/>
+                <w:color w:val="000000"/>
+                <w:sz w:val="20"/>
+                <w:szCs w:val="20"/>
+              </w:rPr>
+              <w:t xml:space="preserve"> 2023</w:t>
+            </w:r>
+          </w:p>
+          <w:p>
+            <w:pPr>
+              <w:rPr>
+                <w:color w:val="0000FF" w:themeColor="hyperlink"/>
+                <w:u w:val="single"/>
+              </w:rPr>
+            </w:pPr>
+            <w:hyperlink r:id="rId11" w:history="1">
+              <w:r>
+                <w:rPr>
+                  <w:rStyle w:val="Hyperlink"/>
+                </w:rPr>
+                <w:t>CERTIFICATION</w:t>
+              </w:r>
+            </w:hyperlink>
           </w:p>
         </w:tc>
       </w:tr>
     </w:tbl>
-    <w:p/>
+    <w:p>
+      <w:bookmarkStart w:id="8" w:name="_y7d3xdxnr44m" w:colFirst="0" w:colLast="0"/>
+      <w:bookmarkEnd w:id="8"/>
+    </w:p>
     <w:sectPr>
       <w:pgSz w:w="12240" w:h="15840"/>
       <w:pgMar w:top="431" w:right="863" w:bottom="0" w:left="863" w:header="0" w:footer="0" w:gutter="0"/>
@@ -1181,11 +2059,347 @@
       </w:rPr>
     </w:lvl>
   </w:abstractNum>
+  <w:abstractNum w:abstractNumId="2" w15:restartNumberingAfterBreak="0">
+    <w:nsid w:val="63A167DA"/>
+    <w:multiLevelType w:val="hybridMultilevel"/>
+    <w:tmpl w:val="E15C092A"/>
+    <w:lvl w:ilvl="0" w:tplc="90A8EA6C">
+      <w:start w:val="1"/>
+      <w:numFmt w:val="decimal"/>
+      <w:lvlText w:val="%1-"/>
+      <w:lvlJc w:val="left"/>
+      <w:pPr>
+        <w:ind w:left="720" w:hanging="360"/>
+      </w:pPr>
+      <w:rPr>
+        <w:rFonts w:hint="default"/>
+      </w:rPr>
+    </w:lvl>
+    <w:lvl w:ilvl="1" w:tplc="04090019" w:tentative="1">
+      <w:start w:val="1"/>
+      <w:numFmt w:val="lowerLetter"/>
+      <w:lvlText w:val="%2."/>
+      <w:lvlJc w:val="left"/>
+      <w:pPr>
+        <w:ind w:left="1440" w:hanging="360"/>
+      </w:pPr>
+    </w:lvl>
+    <w:lvl w:ilvl="2" w:tplc="0409001B" w:tentative="1">
+      <w:start w:val="1"/>
+      <w:numFmt w:val="lowerRoman"/>
+      <w:lvlText w:val="%3."/>
+      <w:lvlJc w:val="right"/>
+      <w:pPr>
+        <w:ind w:left="2160" w:hanging="180"/>
+      </w:pPr>
+    </w:lvl>
+    <w:lvl w:ilvl="3" w:tplc="0409000F" w:tentative="1">
+      <w:start w:val="1"/>
+      <w:numFmt w:val="decimal"/>
+      <w:lvlText w:val="%4."/>
+      <w:lvlJc w:val="left"/>
+      <w:pPr>
+        <w:ind w:left="2880" w:hanging="360"/>
+      </w:pPr>
+    </w:lvl>
+    <w:lvl w:ilvl="4" w:tplc="04090019" w:tentative="1">
+      <w:start w:val="1"/>
+      <w:numFmt w:val="lowerLetter"/>
+      <w:lvlText w:val="%5."/>
+      <w:lvlJc w:val="left"/>
+      <w:pPr>
+        <w:ind w:left="3600" w:hanging="360"/>
+      </w:pPr>
+    </w:lvl>
+    <w:lvl w:ilvl="5" w:tplc="0409001B" w:tentative="1">
+      <w:start w:val="1"/>
+      <w:numFmt w:val="lowerRoman"/>
+      <w:lvlText w:val="%6."/>
+      <w:lvlJc w:val="right"/>
+      <w:pPr>
+        <w:ind w:left="4320" w:hanging="180"/>
+      </w:pPr>
+    </w:lvl>
+    <w:lvl w:ilvl="6" w:tplc="0409000F" w:tentative="1">
+      <w:start w:val="1"/>
+      <w:numFmt w:val="decimal"/>
+      <w:lvlText w:val="%7."/>
+      <w:lvlJc w:val="left"/>
+      <w:pPr>
+        <w:ind w:left="5040" w:hanging="360"/>
+      </w:pPr>
+    </w:lvl>
+    <w:lvl w:ilvl="7" w:tplc="04090019" w:tentative="1">
+      <w:start w:val="1"/>
+      <w:numFmt w:val="lowerLetter"/>
+      <w:lvlText w:val="%8."/>
+      <w:lvlJc w:val="left"/>
+      <w:pPr>
+        <w:ind w:left="5760" w:hanging="360"/>
+      </w:pPr>
+    </w:lvl>
+    <w:lvl w:ilvl="8" w:tplc="0409001B" w:tentative="1">
+      <w:start w:val="1"/>
+      <w:numFmt w:val="lowerRoman"/>
+      <w:lvlText w:val="%9."/>
+      <w:lvlJc w:val="right"/>
+      <w:pPr>
+        <w:ind w:left="6480" w:hanging="180"/>
+      </w:pPr>
+    </w:lvl>
+  </w:abstractNum>
+  <w:abstractNum w:abstractNumId="3" w15:restartNumberingAfterBreak="0">
+    <w:nsid w:val="717C00D0"/>
+    <w:multiLevelType w:val="hybridMultilevel"/>
+    <w:tmpl w:val="9272B908"/>
+    <w:lvl w:ilvl="0" w:tplc="07D4A814">
+      <w:start w:val="1"/>
+      <w:numFmt w:val="decimal"/>
+      <w:lvlText w:val="%1-"/>
+      <w:lvlJc w:val="left"/>
+      <w:pPr>
+        <w:ind w:left="720" w:hanging="360"/>
+      </w:pPr>
+      <w:rPr>
+        <w:rFonts w:hint="default"/>
+      </w:rPr>
+    </w:lvl>
+    <w:lvl w:ilvl="1" w:tplc="04090019" w:tentative="1">
+      <w:start w:val="1"/>
+      <w:numFmt w:val="lowerLetter"/>
+      <w:lvlText w:val="%2."/>
+      <w:lvlJc w:val="left"/>
+      <w:pPr>
+        <w:ind w:left="1440" w:hanging="360"/>
+      </w:pPr>
+    </w:lvl>
+    <w:lvl w:ilvl="2" w:tplc="0409001B" w:tentative="1">
+      <w:start w:val="1"/>
+      <w:numFmt w:val="lowerRoman"/>
+      <w:lvlText w:val="%3."/>
+      <w:lvlJc w:val="right"/>
+      <w:pPr>
+        <w:ind w:left="2160" w:hanging="180"/>
+      </w:pPr>
+    </w:lvl>
+    <w:lvl w:ilvl="3" w:tplc="0409000F" w:tentative="1">
+      <w:start w:val="1"/>
+      <w:numFmt w:val="decimal"/>
+      <w:lvlText w:val="%4."/>
+      <w:lvlJc w:val="left"/>
+      <w:pPr>
+        <w:ind w:left="2880" w:hanging="360"/>
+      </w:pPr>
+    </w:lvl>
+    <w:lvl w:ilvl="4" w:tplc="04090019" w:tentative="1">
+      <w:start w:val="1"/>
+      <w:numFmt w:val="lowerLetter"/>
+      <w:lvlText w:val="%5."/>
+      <w:lvlJc w:val="left"/>
+      <w:pPr>
+        <w:ind w:left="3600" w:hanging="360"/>
+      </w:pPr>
+    </w:lvl>
+    <w:lvl w:ilvl="5" w:tplc="0409001B" w:tentative="1">
+      <w:start w:val="1"/>
+      <w:numFmt w:val="lowerRoman"/>
+      <w:lvlText w:val="%6."/>
+      <w:lvlJc w:val="right"/>
+      <w:pPr>
+        <w:ind w:left="4320" w:hanging="180"/>
+      </w:pPr>
+    </w:lvl>
+    <w:lvl w:ilvl="6" w:tplc="0409000F" w:tentative="1">
+      <w:start w:val="1"/>
+      <w:numFmt w:val="decimal"/>
+      <w:lvlText w:val="%7."/>
+      <w:lvlJc w:val="left"/>
+      <w:pPr>
+        <w:ind w:left="5040" w:hanging="360"/>
+      </w:pPr>
+    </w:lvl>
+    <w:lvl w:ilvl="7" w:tplc="04090019" w:tentative="1">
+      <w:start w:val="1"/>
+      <w:numFmt w:val="lowerLetter"/>
+      <w:lvlText w:val="%8."/>
+      <w:lvlJc w:val="left"/>
+      <w:pPr>
+        <w:ind w:left="5760" w:hanging="360"/>
+      </w:pPr>
+    </w:lvl>
+    <w:lvl w:ilvl="8" w:tplc="0409001B" w:tentative="1">
+      <w:start w:val="1"/>
+      <w:numFmt w:val="lowerRoman"/>
+      <w:lvlText w:val="%9."/>
+      <w:lvlJc w:val="right"/>
+      <w:pPr>
+        <w:ind w:left="6480" w:hanging="180"/>
+      </w:pPr>
+    </w:lvl>
+  </w:abstractNum>
+  <w:abstractNum w:abstractNumId="4" w15:restartNumberingAfterBreak="0">
+    <w:nsid w:val="78B04F46"/>
+    <w:multiLevelType w:val="multilevel"/>
+    <w:tmpl w:val="F76A3F98"/>
+    <w:lvl w:ilvl="0">
+      <w:start w:val="1"/>
+      <w:numFmt w:val="bullet"/>
+      <w:lvlText w:val="●"/>
+      <w:lvlJc w:val="left"/>
+      <w:pPr>
+        <w:ind w:left="720" w:hanging="360"/>
+      </w:pPr>
+      <w:rPr>
+        <w:strike w:val="0"/>
+        <w:dstrike w:val="0"/>
+        <w:u w:val="none"/>
+        <w:effect w:val="none"/>
+      </w:rPr>
+    </w:lvl>
+    <w:lvl w:ilvl="1">
+      <w:start w:val="1"/>
+      <w:numFmt w:val="bullet"/>
+      <w:lvlText w:val="○"/>
+      <w:lvlJc w:val="left"/>
+      <w:pPr>
+        <w:ind w:left="1440" w:hanging="360"/>
+      </w:pPr>
+      <w:rPr>
+        <w:strike w:val="0"/>
+        <w:dstrike w:val="0"/>
+        <w:u w:val="none"/>
+        <w:effect w:val="none"/>
+      </w:rPr>
+    </w:lvl>
+    <w:lvl w:ilvl="2">
+      <w:start w:val="1"/>
+      <w:numFmt w:val="bullet"/>
+      <w:lvlText w:val="■"/>
+      <w:lvlJc w:val="left"/>
+      <w:pPr>
+        <w:ind w:left="2160" w:hanging="360"/>
+      </w:pPr>
+      <w:rPr>
+        <w:strike w:val="0"/>
+        <w:dstrike w:val="0"/>
+        <w:u w:val="none"/>
+        <w:effect w:val="none"/>
+      </w:rPr>
+    </w:lvl>
+    <w:lvl w:ilvl="3">
+      <w:start w:val="1"/>
+      <w:numFmt w:val="bullet"/>
+      <w:lvlText w:val="●"/>
+      <w:lvlJc w:val="left"/>
+      <w:pPr>
+        <w:ind w:left="2880" w:hanging="360"/>
+      </w:pPr>
+      <w:rPr>
+        <w:strike w:val="0"/>
+        <w:dstrike w:val="0"/>
+        <w:u w:val="none"/>
+        <w:effect w:val="none"/>
+      </w:rPr>
+    </w:lvl>
+    <w:lvl w:ilvl="4">
+      <w:start w:val="1"/>
+      <w:numFmt w:val="bullet"/>
+      <w:lvlText w:val="○"/>
+      <w:lvlJc w:val="left"/>
+      <w:pPr>
+        <w:ind w:left="3600" w:hanging="360"/>
+      </w:pPr>
+      <w:rPr>
+        <w:strike w:val="0"/>
+        <w:dstrike w:val="0"/>
+        <w:u w:val="none"/>
+        <w:effect w:val="none"/>
+      </w:rPr>
+    </w:lvl>
+    <w:lvl w:ilvl="5">
+      <w:start w:val="1"/>
+      <w:numFmt w:val="bullet"/>
+      <w:lvlText w:val="■"/>
+      <w:lvlJc w:val="left"/>
+      <w:pPr>
+        <w:ind w:left="4320" w:hanging="360"/>
+      </w:pPr>
+      <w:rPr>
+        <w:strike w:val="0"/>
+        <w:dstrike w:val="0"/>
+        <w:u w:val="none"/>
+        <w:effect w:val="none"/>
+      </w:rPr>
+    </w:lvl>
+    <w:lvl w:ilvl="6">
+      <w:start w:val="1"/>
+      <w:numFmt w:val="bullet"/>
+      <w:lvlText w:val="●"/>
+      <w:lvlJc w:val="left"/>
+      <w:pPr>
+        <w:ind w:left="5040" w:hanging="360"/>
+      </w:pPr>
+      <w:rPr>
+        <w:strike w:val="0"/>
+        <w:dstrike w:val="0"/>
+        <w:u w:val="none"/>
+        <w:effect w:val="none"/>
+      </w:rPr>
+    </w:lvl>
+    <w:lvl w:ilvl="7">
+      <w:start w:val="1"/>
+      <w:numFmt w:val="bullet"/>
+      <w:lvlText w:val="○"/>
+      <w:lvlJc w:val="left"/>
+      <w:pPr>
+        <w:ind w:left="5760" w:hanging="360"/>
+      </w:pPr>
+      <w:rPr>
+        <w:strike w:val="0"/>
+        <w:dstrike w:val="0"/>
+        <w:u w:val="none"/>
+        <w:effect w:val="none"/>
+      </w:rPr>
+    </w:lvl>
+    <w:lvl w:ilvl="8">
+      <w:start w:val="1"/>
+      <w:numFmt w:val="bullet"/>
+      <w:lvlText w:val="■"/>
+      <w:lvlJc w:val="left"/>
+      <w:pPr>
+        <w:ind w:left="6480" w:hanging="360"/>
+      </w:pPr>
+      <w:rPr>
+        <w:strike w:val="0"/>
+        <w:dstrike w:val="0"/>
+        <w:u w:val="none"/>
+        <w:effect w:val="none"/>
+      </w:rPr>
+    </w:lvl>
+  </w:abstractNum>
   <w:num w:numId="1" w16cid:durableId="1555853447">
     <w:abstractNumId w:val="1"/>
   </w:num>
   <w:num w:numId="2" w16cid:durableId="1817531499">
     <w:abstractNumId w:val="0"/>
+  </w:num>
+  <w:num w:numId="3" w16cid:durableId="836727612">
+    <w:abstractNumId w:val="3"/>
+  </w:num>
+  <w:num w:numId="4" w16cid:durableId="1311670051">
+    <w:abstractNumId w:val="2"/>
+  </w:num>
+  <w:num w:numId="5" w16cid:durableId="461046821">
+    <w:abstractNumId w:val="4"/>
+    <w:lvlOverride w:ilvl="0"/>
+    <w:lvlOverride w:ilvl="1"/>
+    <w:lvlOverride w:ilvl="2"/>
+    <w:lvlOverride w:ilvl="3"/>
+    <w:lvlOverride w:ilvl="4"/>
+    <w:lvlOverride w:ilvl="5"/>
+    <w:lvlOverride w:ilvl="6"/>
+    <w:lvlOverride w:ilvl="7"/>
+    <w:lvlOverride w:ilvl="8"/>
   </w:num>
 </w:numbering>
 </file>
@@ -1591,6 +2805,7 @@
   <w:style w:type="paragraph" w:default="1" w:styleId="Normal">
     <w:name w:val="Normal"/>
     <w:qFormat/>
+    <w:rsid w:val="00981124"/>
   </w:style>
   <w:style w:type="paragraph" w:styleId="Heading1">
     <w:name w:val="heading 1"/>
@@ -1840,6 +3055,17 @@
       <w:sz w:val="16"/>
       <w:szCs w:val="16"/>
     </w:rPr>
+  </w:style>
+  <w:style w:type="paragraph" w:styleId="ListParagraph">
+    <w:name w:val="List Paragraph"/>
+    <w:basedOn w:val="Normal"/>
+    <w:uiPriority w:val="34"/>
+    <w:qFormat/>
+    <w:rsid w:val="000A1164"/>
+    <w:pPr>
+      <w:ind w:left="720"/>
+      <w:contextualSpacing/>
+    </w:pPr>
   </w:style>
 </w:styles>
 </file>

</xml_diff>